<commit_message>
Updates as per TA instructions
</commit_message>
<xml_diff>
--- a/SupportingDocuments/Group04_Uses_Diagram.docx
+++ b/SupportingDocuments/Group04_Uses_Diagram.docx
@@ -12,92 +12,7 @@
           <w:lang w:eastAsia="en-CA"/>
         </w:rPr>
         <w:pict>
-          <v:rect id="_x0000_s1026" style="position:absolute;margin-left:105.5pt;margin-top:41.45pt;width:369.95pt;height:276.3pt;z-index:251659264"/>
-        </w:pict>
-      </w:r>
-      <w:r>
-        <w:rPr>
-          <w:noProof/>
-          <w:lang w:eastAsia="en-CA"/>
-        </w:rPr>
-        <w:pict>
-          <v:shapetype id="_x0000_t202" coordsize="21600,21600" o:spt="202" path="m,l,21600r21600,l21600,xe">
-            <v:stroke joinstyle="miter"/>
-            <v:path gradientshapeok="t" o:connecttype="rect"/>
-          </v:shapetype>
-          <v:shape id="_x0000_s1037" type="#_x0000_t202" style="position:absolute;margin-left:501.8pt;margin-top:242.3pt;width:86.15pt;height:30.05pt;z-index:251674624;mso-height-percent:200;mso-height-percent:200;mso-width-relative:margin;mso-height-relative:margin" stroked="f">
-            <v:textbox style="mso-fit-shape-to-text:t">
-              <w:txbxContent>
-                <w:p>
-                  <w:pPr>
-                    <w:jc w:val="center"/>
-                    <w:rPr>
-                      <w:rFonts w:ascii="Arial Narrow" w:hAnsi="Arial Narrow"/>
-                      <w:b/>
-                      <w:sz w:val="24"/>
-                    </w:rPr>
-                  </w:pPr>
-                  <w:r>
-                    <w:rPr>
-                      <w:rFonts w:ascii="Arial Narrow" w:hAnsi="Arial Narrow"/>
-                      <w:b/>
-                      <w:sz w:val="24"/>
-                    </w:rPr>
-                    <w:t>&lt;&lt;System&gt;&gt;</w:t>
-                  </w:r>
-                </w:p>
-              </w:txbxContent>
-            </v:textbox>
-          </v:shape>
-        </w:pict>
-      </w:r>
-      <w:r>
-        <w:rPr>
-          <w:noProof/>
-          <w:lang w:eastAsia="en-CA"/>
-        </w:rPr>
-        <w:pict>
-          <v:shapetype id="_x0000_t32" coordsize="21600,21600" o:spt="32" o:oned="t" path="m,l21600,21600e" filled="f">
-            <v:path arrowok="t" fillok="f" o:connecttype="none"/>
-            <o:lock v:ext="edit" shapetype="t"/>
-          </v:shapetype>
-          <v:shape id="_x0000_s1033" type="#_x0000_t32" style="position:absolute;margin-left:1in;margin-top:185.35pt;width:84.25pt;height:61.55pt;z-index:251668480" o:connectortype="straight" strokeweight="1pt"/>
-        </w:pict>
-      </w:r>
-      <w:r>
-        <w:rPr>
-          <w:noProof/>
-          <w:lang w:eastAsia="en-CA"/>
-        </w:rPr>
-        <w:pict>
-          <v:shape id="_x0000_s1032" type="#_x0000_t32" style="position:absolute;margin-left:1in;margin-top:108pt;width:85.65pt;height:77.35pt;flip:y;z-index:251667456" o:connectortype="straight" strokeweight="1pt"/>
-        </w:pict>
-      </w:r>
-      <w:r>
-        <w:rPr>
-          <w:noProof/>
-          <w:lang w:eastAsia="en-CA"/>
-        </w:rPr>
-        <w:pict>
-          <v:shape id="_x0000_s1036" type="#_x0000_t32" style="position:absolute;margin-left:434.5pt;margin-top:185.35pt;width:82.15pt;height:59.15pt;flip:y;z-index:251673600" o:connectortype="straight" strokeweight="1pt"/>
-        </w:pict>
-      </w:r>
-      <w:r>
-        <w:rPr>
-          <w:noProof/>
-          <w:lang w:eastAsia="en-CA"/>
-        </w:rPr>
-        <w:pict>
-          <v:shape id="_x0000_s1034" type="#_x0000_t32" style="position:absolute;margin-left:435.7pt;margin-top:108pt;width:80.95pt;height:77.35pt;z-index:251671552" o:connectortype="straight" strokeweight="1pt"/>
-        </w:pict>
-      </w:r>
-      <w:r>
-        <w:rPr>
-          <w:noProof/>
-          <w:lang w:eastAsia="en-CA"/>
-        </w:rPr>
-        <w:pict>
-          <v:oval id="_x0000_s1030" style="position:absolute;margin-left:156.55pt;margin-top:210.25pt;width:278.05pt;height:70.75pt;z-index:251665408">
+          <v:oval id="_x0000_s1028" style="position:absolute;margin-left:157.65pt;margin-top:49.85pt;width:278.05pt;height:70.75pt;z-index:251662336">
             <v:textbox>
               <w:txbxContent>
                 <w:p/>
@@ -111,53 +26,9 @@
           <w:noProof/>
           <w:lang w:eastAsia="en-CA"/>
         </w:rPr>
-        <w:drawing>
-          <wp:anchor distT="0" distB="0" distL="114300" distR="114300" simplePos="0" relativeHeight="251670528" behindDoc="0" locked="0" layoutInCell="1" allowOverlap="1">
-            <wp:simplePos x="0" y="0"/>
-            <wp:positionH relativeFrom="column">
-              <wp:posOffset>6543675</wp:posOffset>
-            </wp:positionH>
-            <wp:positionV relativeFrom="paragraph">
-              <wp:posOffset>1809750</wp:posOffset>
-            </wp:positionV>
-            <wp:extent cx="771525" cy="1200150"/>
-            <wp:effectExtent l="19050" t="0" r="9525" b="0"/>
-            <wp:wrapNone/>
-            <wp:docPr id="2" name="Picture 1" descr="C:\Users\us95r\AppData\Local\Microsoft\Windows\INetCache\IE\88168ZG0\360px-Stickfigure800ppx.svg[1].png"/>
-            <wp:cNvGraphicFramePr/>
-            <a:graphic xmlns:a="http://schemas.openxmlformats.org/drawingml/2006/main">
-              <a:graphicData uri="http://schemas.openxmlformats.org/drawingml/2006/picture">
-                <pic:pic xmlns:pic="http://schemas.openxmlformats.org/drawingml/2006/picture">
-                  <pic:nvPicPr>
-                    <pic:cNvPr id="1026" name="Picture 2" descr="C:\Users\us95r\AppData\Local\Microsoft\Windows\INetCache\IE\88168ZG0\360px-Stickfigure800ppx.svg[1].png"/>
-                    <pic:cNvPicPr>
-                      <a:picLocks noChangeAspect="1" noChangeArrowheads="1"/>
-                    </pic:cNvPicPr>
-                  </pic:nvPicPr>
-                  <pic:blipFill>
-                    <a:blip r:embed="rId6" cstate="print">
-                      <a:grayscl/>
-                    </a:blip>
-                    <a:srcRect/>
-                    <a:stretch>
-                      <a:fillRect/>
-                    </a:stretch>
-                  </pic:blipFill>
-                  <pic:spPr bwMode="auto">
-                    <a:xfrm>
-                      <a:off x="0" y="0"/>
-                      <a:ext cx="771525" cy="1200150"/>
-                    </a:xfrm>
-                    <a:prstGeom prst="rect">
-                      <a:avLst/>
-                    </a:prstGeom>
-                    <a:noFill/>
-                  </pic:spPr>
-                </pic:pic>
-              </a:graphicData>
-            </a:graphic>
-          </wp:anchor>
-        </w:drawing>
+        <w:pict>
+          <v:rect id="_x0000_s1026" style="position:absolute;margin-left:105.5pt;margin-top:41.45pt;width:369.95pt;height:276.3pt;z-index:251659264"/>
+        </w:pict>
       </w:r>
       <w:r>
         <w:rPr>
@@ -165,7 +36,11 @@
           <w:lang w:val="en-US" w:eastAsia="zh-TW"/>
         </w:rPr>
         <w:pict>
-          <v:shape id="_x0000_s1027" type="#_x0000_t202" style="position:absolute;margin-left:1.35pt;margin-top:239.65pt;width:86.15pt;height:29.7pt;z-index:251661312;mso-height-percent:200;mso-position-horizontal-relative:text;mso-position-vertical-relative:text;mso-height-percent:200;mso-width-relative:margin;mso-height-relative:margin" stroked="f">
+          <v:shapetype id="_x0000_t202" coordsize="21600,21600" o:spt="202" path="m,l,21600r21600,l21600,xe">
+            <v:stroke joinstyle="miter"/>
+            <v:path gradientshapeok="t" o:connecttype="rect"/>
+          </v:shapetype>
+          <v:shape id="_x0000_s1027" type="#_x0000_t202" style="position:absolute;margin-left:1.35pt;margin-top:239.65pt;width:86.15pt;height:29.7pt;z-index:251661312;mso-height-percent:200;mso-height-percent:200;mso-width-relative:margin;mso-height-relative:margin" stroked="f">
             <v:textbox style="mso-fit-shape-to-text:t">
               <w:txbxContent>
                 <w:p>
@@ -245,12 +120,17 @@
         </w:drawing>
       </w:r>
       <w:r>
-        <w:rPr>
-          <w:noProof/>
-          <w:lang w:eastAsia="en-CA"/>
-        </w:rPr>
-        <w:pict>
-          <v:shape id="_x0000_s1031" type="#_x0000_t202" style="position:absolute;margin-left:214pt;margin-top:219.4pt;width:163.25pt;height:52.95pt;z-index:251666432;mso-position-horizontal-relative:text;mso-position-vertical-relative:text;mso-width-relative:margin;mso-height-relative:margin" filled="f" stroked="f">
+        <w:t>UML Diagram: Use Case Diagram</w:t>
+      </w:r>
+    </w:p>
+    <w:p>
+      <w:r>
+        <w:rPr>
+          <w:noProof/>
+          <w:lang w:val="en-US" w:eastAsia="zh-TW"/>
+        </w:rPr>
+        <w:pict>
+          <v:shape id="_x0000_s1029" type="#_x0000_t202" style="position:absolute;margin-left:209.15pt;margin-top:8.95pt;width:175.5pt;height:49.65pt;z-index:251664384;mso-width-relative:margin;mso-height-relative:margin" filled="f" stroked="f">
             <v:textbox>
               <w:txbxContent>
                 <w:p>
@@ -268,6 +148,198 @@
                       <w:b/>
                       <w:sz w:val="24"/>
                     </w:rPr>
+                    <w:t>S</w:t>
+                  </w:r>
+                  <w:r>
+                    <w:rPr>
+                      <w:rFonts w:ascii="Arial Narrow" w:hAnsi="Arial Narrow"/>
+                      <w:b/>
+                      <w:sz w:val="24"/>
+                    </w:rPr>
+                    <w:t xml:space="preserve">earch for </w:t>
+                  </w:r>
+                  <w:r>
+                    <w:rPr>
+                      <w:rFonts w:ascii="Arial Narrow" w:hAnsi="Arial Narrow"/>
+                      <w:b/>
+                      <w:sz w:val="24"/>
+                    </w:rPr>
+                    <w:t xml:space="preserve">Canada-wide </w:t>
+                  </w:r>
+                  <w:r>
+                    <w:rPr>
+                      <w:rFonts w:ascii="Arial Narrow" w:hAnsi="Arial Narrow"/>
+                      <w:b/>
+                      <w:sz w:val="24"/>
+                    </w:rPr>
+                    <w:t>location with best job outlook</w:t>
+                  </w:r>
+                </w:p>
+              </w:txbxContent>
+            </v:textbox>
+          </v:shape>
+        </w:pict>
+      </w:r>
+    </w:p>
+    <w:p>
+      <w:r>
+        <w:rPr>
+          <w:noProof/>
+          <w:lang w:eastAsia="en-CA"/>
+        </w:rPr>
+        <w:pict>
+          <v:shape id="_x0000_s1041" type="#_x0000_t202" style="position:absolute;margin-left:242.6pt;margin-top:243.65pt;width:113.85pt;height:1in;z-index:251671552" filled="f" stroked="f">
+            <v:textbox>
+              <w:txbxContent>
+                <w:p>
+                  <w:pPr>
+                    <w:jc w:val="center"/>
+                    <w:rPr>
+                      <w:rFonts w:ascii="Arial Narrow" w:hAnsi="Arial Narrow"/>
+                      <w:sz w:val="32"/>
+                    </w:rPr>
+                  </w:pPr>
+                  <w:r>
+                    <w:rPr>
+                      <w:rFonts w:ascii="Arial Narrow" w:hAnsi="Arial Narrow"/>
+                      <w:sz w:val="32"/>
+                    </w:rPr>
+                    <w:t>&lt;&lt;System&gt;&gt;</w:t>
+                  </w:r>
+                </w:p>
+              </w:txbxContent>
+            </v:textbox>
+          </v:shape>
+        </w:pict>
+      </w:r>
+      <w:r>
+        <w:rPr>
+          <w:noProof/>
+          <w:lang w:eastAsia="en-CA"/>
+        </w:rPr>
+        <w:pict>
+          <v:shapetype id="_x0000_t32" coordsize="21600,21600" o:spt="32" o:oned="t" path="m,l21600,21600e" filled="f">
+            <v:path arrowok="t" fillok="f" o:connecttype="none"/>
+            <o:lock v:ext="edit" shapetype="t"/>
+          </v:shapetype>
+          <v:shape id="_x0000_s1040" type="#_x0000_t32" style="position:absolute;margin-left:77pt;margin-top:106.6pt;width:79.55pt;height:0;z-index:251670528" o:connectortype="straight" strokeweight="1pt"/>
+        </w:pict>
+      </w:r>
+      <w:r>
+        <w:rPr>
+          <w:noProof/>
+          <w:lang w:eastAsia="en-CA"/>
+        </w:rPr>
+        <w:pict>
+          <v:oval id="_x0000_s1039" style="position:absolute;margin-left:156.25pt;margin-top:72.35pt;width:278.05pt;height:70.75pt;z-index:251669504">
+            <v:textbox style="mso-next-textbox:#_x0000_s1039">
+              <w:txbxContent>
+                <w:p>
+                  <w:pPr>
+                    <w:jc w:val="center"/>
+                    <w:rPr>
+                      <w:rFonts w:ascii="Arial Narrow" w:hAnsi="Arial Narrow"/>
+                      <w:b/>
+                      <w:sz w:val="24"/>
+                    </w:rPr>
+                  </w:pPr>
+                  <w:r>
+                    <w:rPr>
+                      <w:rFonts w:ascii="Arial Narrow" w:hAnsi="Arial Narrow"/>
+                      <w:b/>
+                      <w:sz w:val="24"/>
+                    </w:rPr>
+                    <w:t xml:space="preserve">Search for location within specified province </w:t>
+                  </w:r>
+                  <w:r>
+                    <w:rPr>
+                      <w:rFonts w:ascii="Arial Narrow" w:hAnsi="Arial Narrow"/>
+                      <w:b/>
+                      <w:sz w:val="24"/>
+                    </w:rPr>
+                    <w:t xml:space="preserve">and specified minimum income level </w:t>
+                  </w:r>
+                  <w:r>
+                    <w:rPr>
+                      <w:rFonts w:ascii="Arial Narrow" w:hAnsi="Arial Narrow"/>
+                      <w:b/>
+                      <w:sz w:val="24"/>
+                    </w:rPr>
+                    <w:t>with best job outlook</w:t>
+                  </w:r>
+                </w:p>
+                <w:p>
+                  <w:pPr>
+                    <w:rPr>
+                      <w:rFonts w:ascii="Arial Narrow" w:hAnsi="Arial Narrow"/>
+                      <w:b/>
+                      <w:sz w:val="24"/>
+                    </w:rPr>
+                  </w:pPr>
+                </w:p>
+                <w:p/>
+              </w:txbxContent>
+            </v:textbox>
+          </v:oval>
+        </w:pict>
+      </w:r>
+      <w:r>
+        <w:rPr>
+          <w:noProof/>
+          <w:lang w:eastAsia="en-CA"/>
+        </w:rPr>
+        <w:pict>
+          <v:shape id="_x0000_s1033" type="#_x0000_t32" style="position:absolute;margin-left:77pt;margin-top:106.6pt;width:79.25pt;height:88.85pt;z-index:251668480" o:connectortype="straight" strokeweight="1pt"/>
+        </w:pict>
+      </w:r>
+      <w:r>
+        <w:rPr>
+          <w:noProof/>
+          <w:lang w:eastAsia="en-CA"/>
+        </w:rPr>
+        <w:pict>
+          <v:shape id="_x0000_s1032" type="#_x0000_t32" style="position:absolute;margin-left:77pt;margin-top:12.8pt;width:79.25pt;height:93.8pt;flip:y;z-index:251667456" o:connectortype="straight" strokeweight="1pt"/>
+        </w:pict>
+      </w:r>
+      <w:r>
+        <w:rPr>
+          <w:noProof/>
+          <w:lang w:eastAsia="en-CA"/>
+        </w:rPr>
+        <w:pict>
+          <v:oval id="_x0000_s1030" style="position:absolute;margin-left:156.55pt;margin-top:164.05pt;width:278.05pt;height:70.75pt;z-index:251665408">
+            <v:textbox style="mso-next-textbox:#_x0000_s1030">
+              <w:txbxContent>
+                <w:p/>
+              </w:txbxContent>
+            </v:textbox>
+          </v:oval>
+        </w:pict>
+      </w:r>
+      <w:r>
+        <w:rPr>
+          <w:noProof/>
+          <w:lang w:eastAsia="en-CA"/>
+        </w:rPr>
+        <w:pict>
+          <v:shape id="_x0000_s1031" type="#_x0000_t202" style="position:absolute;margin-left:214pt;margin-top:173.2pt;width:163.25pt;height:52.95pt;z-index:251666432;mso-width-relative:margin;mso-height-relative:margin" filled="f" stroked="f">
+            <v:textbox style="mso-next-textbox:#_x0000_s1031">
+              <w:txbxContent>
+                <w:p>
+                  <w:pPr>
+                    <w:jc w:val="center"/>
+                    <w:rPr>
+                      <w:rFonts w:ascii="Arial Narrow" w:hAnsi="Arial Narrow"/>
+                      <w:b/>
+                      <w:sz w:val="24"/>
+                    </w:rPr>
+                  </w:pPr>
+                  <w:r>
+                    <w:rPr>
+                      <w:rFonts w:ascii="Arial Narrow" w:hAnsi="Arial Narrow"/>
+                      <w:b/>
+                      <w:sz w:val="24"/>
+                    </w:rPr>
                     <w:t>Search for location within specified province with best job outlook</w:t>
                   </w:r>
                 </w:p>
@@ -285,59 +357,7 @@
           </v:shape>
         </w:pict>
       </w:r>
-      <w:r>
-        <w:rPr>
-          <w:noProof/>
-          <w:lang w:val="en-US" w:eastAsia="zh-TW"/>
-        </w:rPr>
-        <w:pict>
-          <v:shape id="_x0000_s1029" type="#_x0000_t202" style="position:absolute;margin-left:210pt;margin-top:85.35pt;width:175.5pt;height:49.65pt;z-index:251664384;mso-position-horizontal-relative:text;mso-position-vertical-relative:text;mso-width-relative:margin;mso-height-relative:margin" filled="f" stroked="f">
-            <v:textbox>
-              <w:txbxContent>
-                <w:p>
-                  <w:pPr>
-                    <w:jc w:val="center"/>
-                    <w:rPr>
-                      <w:rFonts w:ascii="Arial Narrow" w:hAnsi="Arial Narrow"/>
-                      <w:b/>
-                      <w:sz w:val="24"/>
-                    </w:rPr>
-                  </w:pPr>
-                  <w:r>
-                    <w:rPr>
-                      <w:rFonts w:ascii="Arial Narrow" w:hAnsi="Arial Narrow"/>
-                      <w:b/>
-                      <w:sz w:val="24"/>
-                    </w:rPr>
-                    <w:t>Canada-wide search for location with best job outlook</w:t>
-                  </w:r>
-                </w:p>
-              </w:txbxContent>
-            </v:textbox>
-          </v:shape>
-        </w:pict>
-      </w:r>
-      <w:r>
-        <w:rPr>
-          <w:noProof/>
-          <w:lang w:eastAsia="en-CA"/>
-        </w:rPr>
-        <w:pict>
-          <v:oval id="_x0000_s1028" style="position:absolute;margin-left:157.65pt;margin-top:74.5pt;width:278.05pt;height:70.75pt;z-index:251662336;mso-position-horizontal-relative:text;mso-position-vertical-relative:text">
-            <v:textbox>
-              <w:txbxContent>
-                <w:p/>
-              </w:txbxContent>
-            </v:textbox>
-          </v:oval>
-        </w:pict>
-      </w:r>
-      <w:r>
-        <w:t>UML Diagram: Uses Relation</w:t>
-      </w:r>
     </w:p>
-    <w:p/>
-    <w:p/>
     <w:sectPr>
       <w:pgSz w:w="15840" w:h="12240" w:orient="landscape"/>
       <w:pgMar w:top="1440" w:right="1440" w:bottom="1440" w:left="1440" w:header="708" w:footer="708" w:gutter="0"/>
@@ -562,6 +582,7 @@
   <w:style w:type="character" w:default="1" w:styleId="DefaultParagraphFont">
     <w:name w:val="Default Paragraph Font"/>
     <w:uiPriority w:val="1"/>
+    <w:semiHidden/>
     <w:unhideWhenUsed/>
   </w:style>
   <w:style w:type="table" w:default="1" w:styleId="TableNormal">
@@ -961,7 +982,7 @@
   <a:extraClrSchemeLst/>
   <a:extLst>
     <a:ext uri="{05A4C25C-085E-4340-85A3-A5531E510DB2}">
-      <thm15:themeFamily xmlns:thm15="http://schemas.microsoft.com/office/thememl/2012/main" xmlns="" name="Office Theme" id="{62F939B6-93AF-4DB8-9C6B-D6C7DFDC589F}" vid="{4A3C46E8-61CC-4603-A589-7422A47A8E4A}"/>
+      <thm15:themeFamily xmlns="" xmlns:thm15="http://schemas.microsoft.com/office/thememl/2012/main" name="Office Theme" id="{62F939B6-93AF-4DB8-9C6B-D6C7DFDC589F}" vid="{4A3C46E8-61CC-4603-A589-7422A47A8E4A}"/>
     </a:ext>
   </a:extLst>
 </a:theme>

</xml_diff>